<commit_message>
update Introduction to time series.docx
</commit_message>
<xml_diff>
--- a/1 Getting Started/3 Introduction to time series.docx
+++ b/1 Getting Started/3 Introduction to time series.docx
@@ -2454,6 +2454,7 @@
     <w:p>
       <w:pPr>
         <w:spacing w:before="100" w:beforeAutospacing="1" w:after="100" w:afterAutospacing="1" w:line="240" w:lineRule="auto"/>
+        <w:jc w:val="both"/>
         <w:rPr>
           <w:rFonts w:ascii="Arial" w:eastAsia="Times New Roman" w:hAnsi="Arial" w:cs="Arial"/>
           <w:color w:val="464C54"/>
@@ -2470,8 +2471,6 @@
         </w:rPr>
         <w:t>我们来看一下这一组时间戳</w:t>
       </w:r>
-      <w:bookmarkStart w:id="0" w:name="_GoBack"/>
-      <w:bookmarkEnd w:id="0"/>
     </w:p>
     <w:p>
       <w:pPr>
@@ -2575,6 +2574,89 @@
     </w:p>
     <w:p>
       <w:pPr>
+        <w:spacing w:before="100" w:beforeAutospacing="1" w:after="100" w:afterAutospacing="1" w:line="240" w:lineRule="auto"/>
+        <w:rPr>
+          <w:rFonts w:ascii="Arial" w:hAnsi="Arial" w:cs="Arial" w:hint="eastAsia"/>
+          <w:color w:val="464C54"/>
+          <w:sz w:val="27"/>
+          <w:szCs w:val="27"/>
+        </w:rPr>
+      </w:pPr>
+      <w:r>
+        <w:rPr>
+          <w:rFonts w:ascii="Arial" w:hAnsi="Arial" w:cs="Arial" w:hint="eastAsia"/>
+          <w:color w:val="464C54"/>
+          <w:sz w:val="27"/>
+          <w:szCs w:val="27"/>
+        </w:rPr>
+        <w:t>看一下这些时间戳，他们都是以</w:t>
+      </w:r>
+      <w:r>
+        <w:rPr>
+          <w:rFonts w:ascii="Arial" w:hAnsi="Arial" w:cs="Arial" w:hint="eastAsia"/>
+          <w:color w:val="464C54"/>
+          <w:sz w:val="27"/>
+          <w:szCs w:val="27"/>
+        </w:rPr>
+        <w:t>1</w:t>
+      </w:r>
+      <w:r>
+        <w:rPr>
+          <w:rFonts w:ascii="Arial" w:hAnsi="Arial" w:cs="Arial"/>
+          <w:color w:val="464C54"/>
+          <w:sz w:val="27"/>
+          <w:szCs w:val="27"/>
+        </w:rPr>
+        <w:t>572524</w:t>
+      </w:r>
+      <w:r>
+        <w:rPr>
+          <w:rFonts w:ascii="Arial" w:hAnsi="Arial" w:cs="Arial" w:hint="eastAsia"/>
+          <w:color w:val="464C54"/>
+          <w:sz w:val="27"/>
+          <w:szCs w:val="27"/>
+        </w:rPr>
+        <w:t>开头的，</w:t>
+      </w:r>
+      <w:r>
+        <w:rPr>
+          <w:rFonts w:ascii="Arial" w:hAnsi="Arial" w:cs="Arial" w:hint="eastAsia"/>
+          <w:color w:val="464C54"/>
+          <w:sz w:val="27"/>
+          <w:szCs w:val="27"/>
+        </w:rPr>
+        <w:t>导致了空间的使用不当。</w:t>
+      </w:r>
+      <w:r>
+        <w:rPr>
+          <w:rFonts w:ascii="Arial" w:hAnsi="Arial" w:cs="Arial" w:hint="eastAsia"/>
+          <w:color w:val="464C54"/>
+          <w:sz w:val="27"/>
+          <w:szCs w:val="27"/>
+        </w:rPr>
+        <w:t>相反的，</w:t>
+      </w:r>
+      <w:r>
+        <w:rPr>
+          <w:rFonts w:ascii="Arial" w:hAnsi="Arial" w:cs="Arial" w:hint="eastAsia"/>
+          <w:color w:val="464C54"/>
+          <w:sz w:val="27"/>
+          <w:szCs w:val="27"/>
+        </w:rPr>
+        <w:t>我们可以将后续的每个时间戳存储为与第一个时间戳的差值</w:t>
+      </w:r>
+      <w:r>
+        <w:rPr>
+          <w:rFonts w:ascii="Arial" w:hAnsi="Arial" w:cs="Arial" w:hint="eastAsia"/>
+          <w:color w:val="464C54"/>
+          <w:sz w:val="27"/>
+          <w:szCs w:val="27"/>
+        </w:rPr>
+        <w:t>。</w:t>
+      </w:r>
+    </w:p>
+    <w:p>
+      <w:pPr>
         <w:shd w:val="clear" w:color="auto" w:fill="F7FAFF"/>
         <w:tabs>
           <w:tab w:val="left" w:pos="916"/>
@@ -2636,6 +2718,44 @@
     </w:p>
     <w:p>
       <w:pPr>
+        <w:spacing w:before="100" w:beforeAutospacing="1" w:after="100" w:afterAutospacing="1" w:line="240" w:lineRule="auto"/>
+        <w:rPr>
+          <w:rFonts w:ascii="Arial" w:eastAsia="Times New Roman" w:hAnsi="Arial" w:cs="Arial"/>
+          <w:color w:val="464C54"/>
+          <w:sz w:val="27"/>
+          <w:szCs w:val="27"/>
+        </w:rPr>
+      </w:pPr>
+      <w:r>
+        <w:rPr>
+          <w:rFonts w:ascii="Microsoft YaHei" w:eastAsia="Microsoft YaHei" w:hAnsi="Microsoft YaHei" w:cs="Microsoft YaHei" w:hint="eastAsia"/>
+          <w:color w:val="464C54"/>
+          <w:sz w:val="27"/>
+          <w:szCs w:val="27"/>
+        </w:rPr>
+        <w:t>我们甚至可以</w:t>
+      </w:r>
+      <w:r>
+        <w:rPr>
+          <w:rFonts w:ascii="Microsoft YaHei" w:eastAsia="Microsoft YaHei" w:hAnsi="Microsoft YaHei" w:cs="Microsoft YaHei" w:hint="eastAsia"/>
+          <w:color w:val="464C54"/>
+          <w:sz w:val="27"/>
+          <w:szCs w:val="27"/>
+        </w:rPr>
+        <w:t>通过计算这些时间间隔中的间隔，来取得下一个数据</w:t>
+      </w:r>
+      <w:r>
+        <w:rPr>
+          <w:rFonts w:ascii="Arial" w:eastAsia="Times New Roman" w:hAnsi="Arial" w:cs="Arial" w:hint="eastAsia"/>
+          <w:color w:val="464C54"/>
+          <w:sz w:val="27"/>
+          <w:szCs w:val="27"/>
+        </w:rPr>
+        <w:t>:</w:t>
+      </w:r>
+    </w:p>
+    <w:p>
+      <w:pPr>
         <w:shd w:val="clear" w:color="auto" w:fill="F7FAFF"/>
         <w:tabs>
           <w:tab w:val="left" w:pos="916"/>
@@ -2707,6 +2827,44 @@
       </w:pPr>
       <w:r>
         <w:rPr>
+          <w:rFonts w:ascii="SimSun" w:eastAsia="SimSun" w:hAnsi="SimSun" w:cs="SimSun" w:hint="eastAsia"/>
+          <w:color w:val="464C54"/>
+          <w:sz w:val="27"/>
+          <w:szCs w:val="27"/>
+        </w:rPr>
+        <w:t>如果测量值使用有规律的间隔，那么它们时间间隔的间隔会是0。</w:t>
+      </w:r>
+      <w:r>
+        <w:rPr>
+          <w:rFonts w:ascii="SimSun" w:eastAsia="SimSun" w:hAnsi="SimSun" w:cs="SimSun" w:hint="eastAsia"/>
+          <w:color w:val="464C54"/>
+          <w:sz w:val="27"/>
+          <w:szCs w:val="27"/>
+        </w:rPr>
+        <w:t>通过类似这样的优化，相比于其他的数据库，TSDB可以大大的减少空间的使用</w:t>
+      </w:r>
+      <w:r>
+        <w:rPr>
+          <w:rFonts w:ascii="SimSun" w:eastAsia="SimSun" w:hAnsi="SimSun" w:cs="SimSun" w:hint="eastAsia"/>
+          <w:color w:val="464C54"/>
+          <w:sz w:val="27"/>
+          <w:szCs w:val="27"/>
+        </w:rPr>
+        <w:t>。</w:t>
+      </w:r>
+    </w:p>
+    <w:p>
+      <w:pPr>
+        <w:spacing w:before="100" w:beforeAutospacing="1" w:after="100" w:afterAutospacing="1" w:line="240" w:lineRule="auto"/>
+        <w:rPr>
+          <w:rFonts w:ascii="Arial" w:eastAsia="Times New Roman" w:hAnsi="Arial" w:cs="Arial"/>
+          <w:color w:val="464C54"/>
+          <w:sz w:val="27"/>
+          <w:szCs w:val="27"/>
+        </w:rPr>
+      </w:pPr>
+      <w:r>
+        <w:rPr>
           <w:rFonts w:ascii="Arial" w:eastAsia="Times New Roman" w:hAnsi="Arial" w:cs="Arial"/>
           <w:color w:val="464C54"/>
           <w:sz w:val="27"/>
@@ -2760,6 +2918,81 @@
       <w:pPr>
         <w:spacing w:before="100" w:beforeAutospacing="1" w:after="100" w:afterAutospacing="1" w:line="240" w:lineRule="auto"/>
         <w:rPr>
+          <w:rFonts w:ascii="Arial" w:eastAsia="Times New Roman" w:hAnsi="Arial" w:cs="Arial" w:hint="eastAsia"/>
+          <w:color w:val="464C54"/>
+          <w:sz w:val="27"/>
+          <w:szCs w:val="27"/>
+        </w:rPr>
+      </w:pPr>
+      <w:r>
+        <w:rPr>
+          <w:rFonts w:ascii="SimSun" w:eastAsia="SimSun" w:hAnsi="SimSun" w:cs="SimSun" w:hint="eastAsia"/>
+          <w:color w:val="464C54"/>
+          <w:sz w:val="27"/>
+          <w:szCs w:val="27"/>
+        </w:rPr>
+        <w:lastRenderedPageBreak/>
+        <w:t>TSDB的另一个功能，是可以使用t</w:t>
+      </w:r>
+      <w:r>
+        <w:rPr>
+          <w:rFonts w:ascii="SimSun" w:eastAsia="SimSun" w:hAnsi="SimSun" w:cs="SimSun"/>
+          <w:color w:val="464C54"/>
+          <w:sz w:val="27"/>
+          <w:szCs w:val="27"/>
+        </w:rPr>
+        <w:t>ag</w:t>
+      </w:r>
+      <w:r>
+        <w:rPr>
+          <w:rFonts w:ascii="SimSun" w:eastAsia="SimSun" w:hAnsi="SimSun" w:cs="SimSun" w:hint="eastAsia"/>
+          <w:color w:val="464C54"/>
+          <w:sz w:val="27"/>
+          <w:szCs w:val="27"/>
+        </w:rPr>
+        <w:t>去筛选测量值。</w:t>
+      </w:r>
+      <w:r>
+        <w:rPr>
+          <w:rFonts w:ascii="SimSun" w:eastAsia="SimSun" w:hAnsi="SimSun" w:cs="SimSun" w:hint="eastAsia"/>
+          <w:color w:val="464C54"/>
+          <w:sz w:val="27"/>
+          <w:szCs w:val="27"/>
+        </w:rPr>
+        <w:t>每一个数据都会带上文本信息的标签，</w:t>
+      </w:r>
+      <w:r>
+        <w:rPr>
+          <w:rFonts w:ascii="SimSun" w:eastAsia="SimSun" w:hAnsi="SimSun" w:cs="SimSun" w:hint="eastAsia"/>
+          <w:color w:val="464C54"/>
+          <w:sz w:val="27"/>
+          <w:szCs w:val="27"/>
+        </w:rPr>
+        <w:t>比如测量值是从哪里取来的。</w:t>
+      </w:r>
+      <w:r>
+        <w:rPr>
+          <w:rFonts w:ascii="SimSun" w:eastAsia="SimSun" w:hAnsi="SimSun" w:cs="SimSun" w:hint="eastAsia"/>
+          <w:color w:val="464C54"/>
+          <w:sz w:val="27"/>
+          <w:szCs w:val="27"/>
+        </w:rPr>
+        <w:t>这里有一个关于InfluxDB数据格式的例子，</w:t>
+      </w:r>
+      <w:r>
+        <w:rPr>
+          <w:rFonts w:ascii="SimSun" w:eastAsia="SimSun" w:hAnsi="SimSun" w:cs="SimSun" w:hint="eastAsia"/>
+          <w:color w:val="464C54"/>
+          <w:sz w:val="27"/>
+          <w:szCs w:val="27"/>
+        </w:rPr>
+        <w:t>演示了每个数据都是如何被存储的。</w:t>
+      </w:r>
+    </w:p>
+    <w:p>
+      <w:pPr>
+        <w:spacing w:before="100" w:beforeAutospacing="1" w:after="100" w:afterAutospacing="1" w:line="240" w:lineRule="auto"/>
+        <w:rPr>
           <w:rFonts w:ascii="Arial" w:eastAsia="Times New Roman" w:hAnsi="Arial" w:cs="Arial"/>
           <w:color w:val="464C54"/>
           <w:sz w:val="27"/>
@@ -2774,6 +3007,26 @@
           <w:szCs w:val="27"/>
         </w:rPr>
         <w:t>Here are some of the TSDBs supported by Grafana:</w:t>
+      </w:r>
+    </w:p>
+    <w:p>
+      <w:pPr>
+        <w:spacing w:before="100" w:beforeAutospacing="1" w:after="100" w:afterAutospacing="1" w:line="240" w:lineRule="auto"/>
+        <w:rPr>
+          <w:rFonts w:ascii="Arial" w:eastAsia="Times New Roman" w:hAnsi="Arial" w:cs="Arial"/>
+          <w:color w:val="464C54"/>
+          <w:sz w:val="27"/>
+          <w:szCs w:val="27"/>
+        </w:rPr>
+      </w:pPr>
+      <w:r>
+        <w:rPr>
+          <w:rFonts w:ascii="SimSun" w:eastAsia="SimSun" w:hAnsi="SimSun" w:cs="SimSun" w:hint="eastAsia"/>
+          <w:color w:val="464C54"/>
+          <w:sz w:val="27"/>
+          <w:szCs w:val="27"/>
+        </w:rPr>
+        <w:t>这里有一些Grafana支持的TSDB：</w:t>
       </w:r>
     </w:p>
     <w:p>
@@ -2859,13 +3112,8 @@
     </w:p>
     <w:p>
       <w:pPr>
-        <w:numPr>
-          <w:ilvl w:val="0"/>
-          <w:numId w:val="4"/>
-        </w:numPr>
         <w:shd w:val="clear" w:color="auto" w:fill="F7FAFF"/>
         <w:tabs>
-          <w:tab w:val="clear" w:pos="720"/>
           <w:tab w:val="left" w:pos="916"/>
           <w:tab w:val="left" w:pos="1832"/>
           <w:tab w:val="left" w:pos="2748"/>
@@ -2884,6 +3132,7 @@
           <w:tab w:val="left" w:pos="14656"/>
         </w:tabs>
         <w:spacing w:after="0" w:line="240" w:lineRule="auto"/>
+        <w:ind w:left="720"/>
         <w:rPr>
           <w:rFonts w:ascii="Consolas" w:eastAsia="Times New Roman" w:hAnsi="Consolas" w:cs="Courier New"/>
           <w:color w:val="354044"/>
@@ -2905,13 +3154,8 @@
     </w:p>
     <w:p>
       <w:pPr>
-        <w:numPr>
-          <w:ilvl w:val="0"/>
-          <w:numId w:val="4"/>
-        </w:numPr>
         <w:shd w:val="clear" w:color="auto" w:fill="F7FAFF"/>
         <w:tabs>
-          <w:tab w:val="clear" w:pos="720"/>
           <w:tab w:val="left" w:pos="916"/>
           <w:tab w:val="left" w:pos="1832"/>
           <w:tab w:val="left" w:pos="2748"/>
@@ -2930,6 +3174,7 @@
           <w:tab w:val="left" w:pos="14656"/>
         </w:tabs>
         <w:spacing w:after="0" w:line="240" w:lineRule="auto"/>
+        <w:ind w:left="720"/>
         <w:rPr>
           <w:rFonts w:ascii="Consolas" w:eastAsia="Times New Roman" w:hAnsi="Consolas" w:cs="Courier New"/>
           <w:color w:val="354044"/>
@@ -2951,13 +3196,8 @@
     </w:p>
     <w:p>
       <w:pPr>
-        <w:numPr>
-          <w:ilvl w:val="0"/>
-          <w:numId w:val="4"/>
-        </w:numPr>
         <w:shd w:val="clear" w:color="auto" w:fill="F7FAFF"/>
         <w:tabs>
-          <w:tab w:val="clear" w:pos="720"/>
           <w:tab w:val="left" w:pos="916"/>
           <w:tab w:val="left" w:pos="1832"/>
           <w:tab w:val="left" w:pos="2748"/>
@@ -2976,6 +3216,7 @@
           <w:tab w:val="left" w:pos="14656"/>
         </w:tabs>
         <w:spacing w:after="0" w:line="240" w:lineRule="auto"/>
+        <w:ind w:left="720"/>
         <w:rPr>
           <w:rFonts w:ascii="Consolas" w:eastAsia="Times New Roman" w:hAnsi="Consolas" w:cs="Courier New"/>
           <w:color w:val="354044"/>
@@ -2997,13 +3238,8 @@
     </w:p>
     <w:p>
       <w:pPr>
-        <w:numPr>
-          <w:ilvl w:val="0"/>
-          <w:numId w:val="4"/>
-        </w:numPr>
         <w:shd w:val="clear" w:color="auto" w:fill="F7FAFF"/>
         <w:tabs>
-          <w:tab w:val="clear" w:pos="720"/>
           <w:tab w:val="left" w:pos="916"/>
           <w:tab w:val="left" w:pos="1832"/>
           <w:tab w:val="left" w:pos="2748"/>
@@ -3022,6 +3258,7 @@
           <w:tab w:val="left" w:pos="14656"/>
         </w:tabs>
         <w:spacing w:after="0" w:line="240" w:lineRule="auto"/>
+        <w:ind w:left="720"/>
         <w:rPr>
           <w:rFonts w:ascii="Consolas" w:eastAsia="Times New Roman" w:hAnsi="Consolas" w:cs="Courier New"/>
           <w:color w:val="354044"/>
@@ -3043,13 +3280,8 @@
     </w:p>
     <w:p>
       <w:pPr>
-        <w:numPr>
-          <w:ilvl w:val="0"/>
-          <w:numId w:val="4"/>
-        </w:numPr>
         <w:shd w:val="clear" w:color="auto" w:fill="F7FAFF"/>
         <w:tabs>
-          <w:tab w:val="clear" w:pos="720"/>
           <w:tab w:val="left" w:pos="916"/>
           <w:tab w:val="left" w:pos="1832"/>
           <w:tab w:val="left" w:pos="2748"/>
@@ -3068,6 +3300,7 @@
           <w:tab w:val="left" w:pos="14656"/>
         </w:tabs>
         <w:spacing w:after="0" w:line="240" w:lineRule="auto"/>
+        <w:ind w:left="720"/>
         <w:rPr>
           <w:rFonts w:ascii="Consolas" w:eastAsia="Times New Roman" w:hAnsi="Consolas" w:cs="Courier New"/>
           <w:color w:val="354044"/>
@@ -3089,13 +3322,8 @@
     </w:p>
     <w:p>
       <w:pPr>
-        <w:numPr>
-          <w:ilvl w:val="0"/>
-          <w:numId w:val="4"/>
-        </w:numPr>
         <w:shd w:val="clear" w:color="auto" w:fill="F7FAFF"/>
         <w:tabs>
-          <w:tab w:val="clear" w:pos="720"/>
           <w:tab w:val="left" w:pos="916"/>
           <w:tab w:val="left" w:pos="1832"/>
           <w:tab w:val="left" w:pos="2748"/>
@@ -3114,6 +3342,7 @@
           <w:tab w:val="left" w:pos="14656"/>
         </w:tabs>
         <w:spacing w:after="0" w:line="240" w:lineRule="auto"/>
+        <w:ind w:left="720"/>
         <w:rPr>
           <w:rFonts w:ascii="Consolas" w:eastAsia="Times New Roman" w:hAnsi="Consolas" w:cs="Courier New"/>
           <w:color w:val="354044"/>
@@ -3135,13 +3364,8 @@
     </w:p>
     <w:p>
       <w:pPr>
-        <w:numPr>
-          <w:ilvl w:val="0"/>
-          <w:numId w:val="4"/>
-        </w:numPr>
         <w:shd w:val="clear" w:color="auto" w:fill="F7FAFF"/>
         <w:tabs>
-          <w:tab w:val="clear" w:pos="720"/>
           <w:tab w:val="left" w:pos="916"/>
           <w:tab w:val="left" w:pos="1832"/>
           <w:tab w:val="left" w:pos="2748"/>
@@ -3160,6 +3384,7 @@
           <w:tab w:val="left" w:pos="14656"/>
         </w:tabs>
         <w:spacing w:after="0" w:line="240" w:lineRule="auto"/>
+        <w:ind w:left="720"/>
         <w:rPr>
           <w:rFonts w:ascii="Consolas" w:eastAsia="Times New Roman" w:hAnsi="Consolas" w:cs="Courier New"/>
           <w:color w:val="354044"/>
@@ -3197,8 +3422,28 @@
           <w:sz w:val="27"/>
           <w:szCs w:val="27"/>
         </w:rPr>
-        <w:lastRenderedPageBreak/>
         <w:t>Collecting time series data</w:t>
+      </w:r>
+    </w:p>
+    <w:p>
+      <w:pPr>
+        <w:spacing w:before="100" w:beforeAutospacing="1" w:after="100" w:afterAutospacing="1" w:line="240" w:lineRule="auto"/>
+        <w:outlineLvl w:val="2"/>
+        <w:rPr>
+          <w:rFonts w:ascii="Arial" w:eastAsia="Times New Roman" w:hAnsi="Arial" w:cs="Arial"/>
+          <w:color w:val="464C54"/>
+          <w:sz w:val="27"/>
+          <w:szCs w:val="27"/>
+        </w:rPr>
+      </w:pPr>
+      <w:r>
+        <w:rPr>
+          <w:rFonts w:ascii="SimSun" w:eastAsia="SimSun" w:hAnsi="SimSun" w:cs="SimSun" w:hint="eastAsia"/>
+          <w:color w:val="464C54"/>
+          <w:sz w:val="27"/>
+          <w:szCs w:val="27"/>
+        </w:rPr>
+        <w:t>收集时间序列数据</w:t>
       </w:r>
     </w:p>
     <w:p>
@@ -3253,12 +3498,106 @@
       </w:pPr>
       <w:r>
         <w:rPr>
+          <w:rFonts w:ascii="SimSun" w:eastAsia="SimSun" w:hAnsi="SimSun" w:cs="SimSun" w:hint="eastAsia"/>
+          <w:color w:val="464C54"/>
+          <w:sz w:val="27"/>
+          <w:szCs w:val="27"/>
+        </w:rPr>
+        <w:t>现在我们有了一个地方来存储我们的时间序列，那么实际上我们怎么来收集这些测量值呢</w:t>
+      </w:r>
+      <w:r>
+        <w:rPr>
+          <w:rFonts w:ascii="SimSun" w:eastAsia="SimSun" w:hAnsi="SimSun" w:cs="SimSun" w:hint="eastAsia"/>
+          <w:color w:val="464C54"/>
+          <w:sz w:val="27"/>
+          <w:szCs w:val="27"/>
+        </w:rPr>
+        <w:t>？我们需要安装一个专业的</w:t>
+      </w:r>
+      <w:r>
+        <w:rPr>
+          <w:rFonts w:ascii="SimSun" w:eastAsia="SimSun" w:hAnsi="SimSun" w:cs="SimSun" w:hint="eastAsia"/>
+          <w:color w:val="464C54"/>
+          <w:sz w:val="27"/>
+          <w:szCs w:val="27"/>
+        </w:rPr>
+        <w:t>采集端</w:t>
+      </w:r>
+      <w:r>
+        <w:rPr>
+          <w:rFonts w:ascii="SimSun" w:eastAsia="SimSun" w:hAnsi="SimSun" w:cs="SimSun" w:hint="eastAsia"/>
+          <w:color w:val="464C54"/>
+          <w:sz w:val="27"/>
+          <w:szCs w:val="27"/>
+        </w:rPr>
+        <w:t>，安装在你的设备，机器或者任何你想监控的实例上，去收集时间序列数据。</w:t>
+      </w:r>
+      <w:r>
+        <w:rPr>
+          <w:rFonts w:ascii="SimSun" w:eastAsia="SimSun" w:hAnsi="SimSun" w:cs="SimSun" w:hint="eastAsia"/>
+          <w:color w:val="464C54"/>
+          <w:sz w:val="27"/>
+          <w:szCs w:val="27"/>
+        </w:rPr>
+        <w:t>一些采集端需要考虑到是需要使用特定的数据库，而另一些可能支持不同的输出</w:t>
+      </w:r>
+      <w:r>
+        <w:rPr>
+          <w:rFonts w:ascii="SimSun" w:eastAsia="SimSun" w:hAnsi="SimSun" w:cs="SimSun" w:hint="eastAsia"/>
+          <w:color w:val="464C54"/>
+          <w:sz w:val="27"/>
+          <w:szCs w:val="27"/>
+        </w:rPr>
+        <w:t>端</w:t>
+      </w:r>
+      <w:r>
+        <w:rPr>
+          <w:rFonts w:ascii="SimSun" w:eastAsia="SimSun" w:hAnsi="SimSun" w:cs="SimSun" w:hint="eastAsia"/>
+          <w:color w:val="464C54"/>
+          <w:sz w:val="27"/>
+          <w:szCs w:val="27"/>
+        </w:rPr>
+        <w:t>。</w:t>
+      </w:r>
+    </w:p>
+    <w:p>
+      <w:pPr>
+        <w:spacing w:before="100" w:beforeAutospacing="1" w:after="100" w:afterAutospacing="1" w:line="240" w:lineRule="auto"/>
+        <w:rPr>
+          <w:rFonts w:ascii="Arial" w:eastAsia="Times New Roman" w:hAnsi="Arial" w:cs="Arial"/>
+          <w:color w:val="464C54"/>
+          <w:sz w:val="27"/>
+          <w:szCs w:val="27"/>
+        </w:rPr>
+      </w:pPr>
+      <w:r>
+        <w:rPr>
           <w:rFonts w:ascii="Arial" w:eastAsia="Times New Roman" w:hAnsi="Arial" w:cs="Arial"/>
           <w:color w:val="464C54"/>
           <w:sz w:val="27"/>
           <w:szCs w:val="27"/>
         </w:rPr>
         <w:t>Here are some examples of collectors:</w:t>
+      </w:r>
+    </w:p>
+    <w:p>
+      <w:pPr>
+        <w:spacing w:before="100" w:beforeAutospacing="1" w:after="100" w:afterAutospacing="1" w:line="240" w:lineRule="auto"/>
+        <w:rPr>
+          <w:rFonts w:ascii="Arial" w:eastAsia="Times New Roman" w:hAnsi="Arial" w:cs="Arial"/>
+          <w:color w:val="464C54"/>
+          <w:sz w:val="27"/>
+          <w:szCs w:val="27"/>
+        </w:rPr>
+      </w:pPr>
+      <w:r>
+        <w:rPr>
+          <w:rFonts w:ascii="SimSun" w:eastAsia="SimSun" w:hAnsi="SimSun" w:cs="SimSun" w:hint="eastAsia"/>
+          <w:color w:val="464C54"/>
+          <w:sz w:val="27"/>
+          <w:szCs w:val="27"/>
+        </w:rPr>
+        <w:t>这里有一些采集端：</w:t>
       </w:r>
     </w:p>
     <w:p>
@@ -3386,6 +3725,7 @@
           <w:sz w:val="27"/>
           <w:szCs w:val="27"/>
         </w:rPr>
+        <w:lastRenderedPageBreak/>
         <w:t>A collector either </w:t>
       </w:r>
       <w:r>
@@ -3427,6 +3767,44 @@
           <w:szCs w:val="27"/>
         </w:rPr>
         <w:t> the data from it. Both methods come with their own set of pros and cons:</w:t>
+      </w:r>
+    </w:p>
+    <w:p>
+      <w:pPr>
+        <w:spacing w:before="100" w:beforeAutospacing="1" w:after="100" w:afterAutospacing="1" w:line="240" w:lineRule="auto"/>
+        <w:rPr>
+          <w:rFonts w:ascii="Arial" w:eastAsia="Times New Roman" w:hAnsi="Arial" w:cs="Arial"/>
+          <w:color w:val="464C54"/>
+          <w:sz w:val="27"/>
+          <w:szCs w:val="27"/>
+        </w:rPr>
+      </w:pPr>
+      <w:r>
+        <w:rPr>
+          <w:rFonts w:ascii="SimSun" w:eastAsia="SimSun" w:hAnsi="SimSun" w:cs="SimSun" w:hint="eastAsia"/>
+          <w:color w:val="464C54"/>
+          <w:sz w:val="27"/>
+          <w:szCs w:val="27"/>
+        </w:rPr>
+        <w:t>采集端要么可以把数据推送到数据库，要么可以让数据库从采集端拉取数据。</w:t>
+      </w:r>
+      <w:r>
+        <w:rPr>
+          <w:rFonts w:ascii="SimSun" w:eastAsia="SimSun" w:hAnsi="SimSun" w:cs="SimSun" w:hint="eastAsia"/>
+          <w:color w:val="464C54"/>
+          <w:sz w:val="27"/>
+          <w:szCs w:val="27"/>
+        </w:rPr>
+        <w:t>这两种方法各有优缺点</w:t>
+      </w:r>
+      <w:r>
+        <w:rPr>
+          <w:rFonts w:ascii="SimSun" w:eastAsia="SimSun" w:hAnsi="SimSun" w:cs="SimSun" w:hint="eastAsia"/>
+          <w:color w:val="464C54"/>
+          <w:sz w:val="27"/>
+          <w:szCs w:val="27"/>
+        </w:rPr>
+        <w:t>：</w:t>
       </w:r>
     </w:p>
     <w:tbl>
@@ -3447,9 +3825,9 @@
         <w:tblLook w:val="04A0" w:firstRow="1" w:lastRow="0" w:firstColumn="1" w:lastColumn="0" w:noHBand="0" w:noVBand="1"/>
       </w:tblPr>
       <w:tblGrid>
-        <w:gridCol w:w="578"/>
-        <w:gridCol w:w="4403"/>
-        <w:gridCol w:w="4363"/>
+        <w:gridCol w:w="1110"/>
+        <w:gridCol w:w="4007"/>
+        <w:gridCol w:w="4227"/>
       </w:tblGrid>
       <w:tr>
         <w:trPr>
@@ -3503,6 +3881,24 @@
               </w:rPr>
               <w:t>Pros</w:t>
             </w:r>
+            <w:r>
+              <w:rPr>
+                <w:rFonts w:ascii="Arial" w:eastAsia="Times New Roman" w:hAnsi="Arial" w:cs="Arial"/>
+                <w:color w:val="464C54"/>
+                <w:sz w:val="24"/>
+                <w:szCs w:val="24"/>
+              </w:rPr>
+              <w:t xml:space="preserve"> </w:t>
+            </w:r>
+            <w:r>
+              <w:rPr>
+                <w:rFonts w:ascii="SimSun" w:eastAsia="SimSun" w:hAnsi="SimSun" w:cs="SimSun" w:hint="eastAsia"/>
+                <w:color w:val="464C54"/>
+                <w:sz w:val="24"/>
+                <w:szCs w:val="24"/>
+              </w:rPr>
+              <w:t>优点</w:t>
+            </w:r>
           </w:p>
         </w:tc>
         <w:tc>
@@ -3533,6 +3929,24 @@
                 <w:szCs w:val="24"/>
               </w:rPr>
               <w:t>Cons</w:t>
+            </w:r>
+            <w:r>
+              <w:rPr>
+                <w:rFonts w:ascii="Arial" w:eastAsia="Times New Roman" w:hAnsi="Arial" w:cs="Arial"/>
+                <w:color w:val="464C54"/>
+                <w:sz w:val="24"/>
+                <w:szCs w:val="24"/>
+              </w:rPr>
+              <w:t xml:space="preserve"> </w:t>
+            </w:r>
+            <w:r>
+              <w:rPr>
+                <w:rFonts w:ascii="SimSun" w:eastAsia="SimSun" w:hAnsi="SimSun" w:cs="SimSun" w:hint="eastAsia"/>
+                <w:color w:val="464C54"/>
+                <w:sz w:val="24"/>
+                <w:szCs w:val="24"/>
+              </w:rPr>
+              <w:t>缺点</w:t>
             </w:r>
           </w:p>
         </w:tc>
@@ -3568,6 +3982,24 @@
               </w:rPr>
               <w:t>Push</w:t>
             </w:r>
+            <w:r>
+              <w:rPr>
+                <w:rFonts w:ascii="SimSun" w:eastAsia="SimSun" w:hAnsi="SimSun" w:cs="SimSun" w:hint="eastAsia"/>
+                <w:color w:val="464C54"/>
+                <w:sz w:val="24"/>
+                <w:szCs w:val="24"/>
+              </w:rPr>
+              <w:t>推送</w:t>
+            </w:r>
+            <w:r>
+              <w:rPr>
+                <w:rFonts w:ascii="Arial" w:eastAsia="Times New Roman" w:hAnsi="Arial" w:cs="Arial"/>
+                <w:color w:val="464C54"/>
+                <w:sz w:val="24"/>
+                <w:szCs w:val="24"/>
+              </w:rPr>
+              <w:t xml:space="preserve">  </w:t>
+            </w:r>
           </w:p>
         </w:tc>
         <w:tc>
@@ -3599,6 +4031,24 @@
               </w:rPr>
               <w:t>Easier to replicate data to multiple destinations.</w:t>
             </w:r>
+            <w:r>
+              <w:rPr>
+                <w:rFonts w:ascii="Arial" w:eastAsia="Times New Roman" w:hAnsi="Arial" w:cs="Arial"/>
+                <w:color w:val="464C54"/>
+                <w:sz w:val="24"/>
+                <w:szCs w:val="24"/>
+              </w:rPr>
+              <w:t xml:space="preserve"> </w:t>
+            </w:r>
+            <w:r>
+              <w:rPr>
+                <w:rFonts w:ascii="SimSun" w:eastAsia="SimSun" w:hAnsi="SimSun" w:cs="SimSun" w:hint="eastAsia"/>
+                <w:color w:val="464C54"/>
+                <w:sz w:val="24"/>
+                <w:szCs w:val="24"/>
+              </w:rPr>
+              <w:t>更容易复制数据到不同的输出端。</w:t>
+            </w:r>
           </w:p>
         </w:tc>
         <w:tc>
@@ -3629,6 +4079,24 @@
                 <w:szCs w:val="24"/>
               </w:rPr>
               <w:t>The TSDB has no control over how much data gets sent.</w:t>
+            </w:r>
+            <w:r>
+              <w:rPr>
+                <w:rFonts w:ascii="Arial" w:eastAsia="Times New Roman" w:hAnsi="Arial" w:cs="Arial"/>
+                <w:color w:val="464C54"/>
+                <w:sz w:val="24"/>
+                <w:szCs w:val="24"/>
+              </w:rPr>
+              <w:t xml:space="preserve"> </w:t>
+            </w:r>
+            <w:r>
+              <w:rPr>
+                <w:rFonts w:ascii="SimSun" w:eastAsia="SimSun" w:hAnsi="SimSun" w:cs="SimSun" w:hint="eastAsia"/>
+                <w:color w:val="464C54"/>
+                <w:sz w:val="24"/>
+                <w:szCs w:val="24"/>
+              </w:rPr>
+              <w:t>这个TSDB不能控制发送多少数据。</w:t>
             </w:r>
           </w:p>
         </w:tc>
@@ -3665,6 +4133,15 @@
               </w:rPr>
               <w:t>Pull</w:t>
             </w:r>
+            <w:r>
+              <w:rPr>
+                <w:rFonts w:ascii="SimSun" w:eastAsia="SimSun" w:hAnsi="SimSun" w:cs="SimSun" w:hint="eastAsia"/>
+                <w:color w:val="464C54"/>
+                <w:sz w:val="24"/>
+                <w:szCs w:val="24"/>
+              </w:rPr>
+              <w:t>拉取</w:t>
+            </w:r>
           </w:p>
         </w:tc>
         <w:tc>
@@ -3696,6 +4173,24 @@
                 <w:szCs w:val="24"/>
               </w:rPr>
               <w:t>Better control of how much data that gets ingested, and its authenticity.</w:t>
+            </w:r>
+            <w:r>
+              <w:rPr>
+                <w:rFonts w:ascii="Arial" w:eastAsia="Times New Roman" w:hAnsi="Arial" w:cs="Arial"/>
+                <w:color w:val="464C54"/>
+                <w:sz w:val="24"/>
+                <w:szCs w:val="24"/>
+              </w:rPr>
+              <w:t xml:space="preserve"> </w:t>
+            </w:r>
+            <w:r>
+              <w:rPr>
+                <w:rFonts w:ascii="SimSun" w:eastAsia="SimSun" w:hAnsi="SimSun" w:cs="SimSun" w:hint="eastAsia"/>
+                <w:color w:val="464C54"/>
+                <w:sz w:val="24"/>
+                <w:szCs w:val="24"/>
+              </w:rPr>
+              <w:t>能更好的控制拉取多少数据和它的可靠性。</w:t>
             </w:r>
           </w:p>
         </w:tc>
@@ -3729,6 +4224,24 @@
               </w:rPr>
               <w:t>Firewalls, VPNs or load balancers can make it hard to access the agents.</w:t>
             </w:r>
+            <w:r>
+              <w:rPr>
+                <w:rFonts w:ascii="Arial" w:eastAsia="Times New Roman" w:hAnsi="Arial" w:cs="Arial"/>
+                <w:color w:val="464C54"/>
+                <w:sz w:val="24"/>
+                <w:szCs w:val="24"/>
+              </w:rPr>
+              <w:t xml:space="preserve"> </w:t>
+            </w:r>
+            <w:r>
+              <w:rPr>
+                <w:rFonts w:ascii="SimSun" w:eastAsia="SimSun" w:hAnsi="SimSun" w:cs="SimSun" w:hint="eastAsia"/>
+                <w:color w:val="464C54"/>
+                <w:sz w:val="24"/>
+                <w:szCs w:val="24"/>
+              </w:rPr>
+              <w:t>防火墙，VPN或者负载平衡都会使得访问终端变得很困难。</w:t>
+            </w:r>
           </w:p>
         </w:tc>
       </w:tr>
@@ -3752,6 +4265,48 @@
         </w:rPr>
         <w:t>Since it would be inefficient to write every measurement to the database, collectors pre-aggregate the data and write to the time series database at regular intervals.</w:t>
       </w:r>
+    </w:p>
+    <w:p>
+      <w:pPr>
+        <w:spacing w:before="100" w:beforeAutospacing="1" w:after="100" w:afterAutospacing="1" w:line="240" w:lineRule="auto"/>
+        <w:rPr>
+          <w:rFonts w:ascii="Arial" w:eastAsia="Times New Roman" w:hAnsi="Arial" w:cs="Arial"/>
+          <w:color w:val="464C54"/>
+          <w:sz w:val="27"/>
+          <w:szCs w:val="27"/>
+        </w:rPr>
+      </w:pPr>
+      <w:r>
+        <w:rPr>
+          <w:rFonts w:ascii="SimSun" w:eastAsia="SimSun" w:hAnsi="SimSun" w:cs="SimSun" w:hint="eastAsia"/>
+          <w:color w:val="464C54"/>
+          <w:sz w:val="27"/>
+          <w:szCs w:val="27"/>
+        </w:rPr>
+        <w:t>由于把每个测量值都写入数据库太过于低效，</w:t>
+      </w:r>
+      <w:r>
+        <w:rPr>
+          <w:rFonts w:ascii="SimSun" w:eastAsia="SimSun" w:hAnsi="SimSun" w:cs="SimSun" w:hint="eastAsia"/>
+          <w:color w:val="464C54"/>
+          <w:sz w:val="27"/>
+          <w:szCs w:val="27"/>
+        </w:rPr>
+        <w:t>采集端预先聚合好数据，并定期写入数据库是一个好的选择。</w:t>
+      </w:r>
+      <w:bookmarkStart w:id="0" w:name="_GoBack"/>
+      <w:bookmarkEnd w:id="0"/>
+    </w:p>
+    <w:p>
+      <w:pPr>
+        <w:spacing w:before="100" w:beforeAutospacing="1" w:after="100" w:afterAutospacing="1" w:line="240" w:lineRule="auto"/>
+        <w:rPr>
+          <w:rFonts w:ascii="Arial" w:eastAsia="Times New Roman" w:hAnsi="Arial" w:cs="Arial"/>
+          <w:color w:val="464C54"/>
+          <w:sz w:val="27"/>
+          <w:szCs w:val="27"/>
+        </w:rPr>
+      </w:pPr>
     </w:p>
     <w:p/>
     <w:sectPr>

</xml_diff>